<commit_message>
Update Technical Analysis and Candlestick patterns
Update Technical Analysis and Candlestick patterns
</commit_message>
<xml_diff>
--- a/Bot Trading Assessment/Technical Indicators and Analysis/Technical Analysis using Python3.docx
+++ b/Bot Trading Assessment/Technical Indicators and Analysis/Technical Analysis using Python3.docx
@@ -1,6 +1,6 @@
 
 <file path=word/document.xml><?xml version="1.0" encoding="utf-8"?>
-<w:document xmlns:wpc="http://schemas.microsoft.com/office/word/2010/wordprocessingCanvas" xmlns:cx="http://schemas.microsoft.com/office/drawing/2014/chartex" xmlns:cx1="http://schemas.microsoft.com/office/drawing/2015/9/8/chartex" xmlns:cx2="http://schemas.microsoft.com/office/drawing/2015/10/21/chartex" xmlns:cx3="http://schemas.microsoft.com/office/drawing/2016/5/9/chartex" xmlns:cx4="http://schemas.microsoft.com/office/drawing/2016/5/10/chartex" xmlns:cx5="http://schemas.microsoft.com/office/drawing/2016/5/11/chartex" xmlns:cx6="http://schemas.microsoft.com/office/drawing/2016/5/12/chartex" xmlns:cx7="http://schemas.microsoft.com/office/drawing/2016/5/13/chartex" xmlns:cx8="http://schemas.microsoft.com/office/drawing/2016/5/14/chartex" xmlns:mc="http://schemas.openxmlformats.org/markup-compatibility/2006" xmlns:aink="http://schemas.microsoft.com/office/drawing/2016/ink" xmlns:am3d="http://schemas.microsoft.com/office/drawing/2017/model3d" xmlns:o="urn:schemas-microsoft-com:office:office" xmlns:r="http://schemas.openxmlformats.org/officeDocument/2006/relationships" xmlns:m="http://schemas.openxmlformats.org/officeDocument/2006/math" xmlns:v="urn:schemas-microsoft-com:vml" xmlns:wp14="http://schemas.microsoft.com/office/word/2010/wordprocessingDrawing" xmlns:wp="http://schemas.openxmlformats.org/drawingml/2006/wordprocessingDrawing" xmlns:w10="urn:schemas-microsoft-com:office:word" xmlns:w="http://schemas.openxmlformats.org/wordprocessingml/2006/main" xmlns:w14="http://schemas.microsoft.com/office/word/2010/wordml" xmlns:w15="http://schemas.microsoft.com/office/word/2012/wordml" xmlns:w16cex="http://schemas.microsoft.com/office/word/2018/wordml/cex" xmlns:w16cid="http://schemas.microsoft.com/office/word/2016/wordml/cid" xmlns:w16="http://schemas.microsoft.com/office/word/2018/wordml" xmlns:w16se="http://schemas.microsoft.com/office/word/2015/wordml/symex" xmlns:wpg="http://schemas.microsoft.com/office/word/2010/wordprocessingGroup" xmlns:wpi="http://schemas.microsoft.com/office/word/2010/wordprocessingInk" xmlns:wne="http://schemas.microsoft.com/office/word/2006/wordml" xmlns:wps="http://schemas.microsoft.com/office/word/2010/wordprocessingShape" mc:Ignorable="w14 w15 w16se w16cid w16 w16cex wp14">
+<w:document xmlns:wpc="http://schemas.microsoft.com/office/word/2010/wordprocessingCanvas" xmlns:cx="http://schemas.microsoft.com/office/drawing/2014/chartex" xmlns:cx1="http://schemas.microsoft.com/office/drawing/2015/9/8/chartex" xmlns:cx2="http://schemas.microsoft.com/office/drawing/2015/10/21/chartex" xmlns:cx3="http://schemas.microsoft.com/office/drawing/2016/5/9/chartex" xmlns:cx4="http://schemas.microsoft.com/office/drawing/2016/5/10/chartex" xmlns:cx5="http://schemas.microsoft.com/office/drawing/2016/5/11/chartex" xmlns:cx6="http://schemas.microsoft.com/office/drawing/2016/5/12/chartex" xmlns:cx7="http://schemas.microsoft.com/office/drawing/2016/5/13/chartex" xmlns:cx8="http://schemas.microsoft.com/office/drawing/2016/5/14/chartex" xmlns:mc="http://schemas.openxmlformats.org/markup-compatibility/2006" xmlns:aink="http://schemas.microsoft.com/office/drawing/2016/ink" xmlns:am3d="http://schemas.microsoft.com/office/drawing/2017/model3d" xmlns:o="urn:schemas-microsoft-com:office:office" xmlns:r="http://schemas.openxmlformats.org/officeDocument/2006/relationships" xmlns:m="http://schemas.openxmlformats.org/officeDocument/2006/math" xmlns:v="urn:schemas-microsoft-com:vml" xmlns:wp14="http://schemas.microsoft.com/office/word/2010/wordprocessingDrawing" xmlns:wp="http://schemas.openxmlformats.org/drawingml/2006/wordprocessingDrawing" xmlns:w10="urn:schemas-microsoft-com:office:word" xmlns:w="http://schemas.openxmlformats.org/wordprocessingml/2006/main" xmlns:w14="http://schemas.microsoft.com/office/word/2010/wordml" xmlns:w15="http://schemas.microsoft.com/office/word/2012/wordml" xmlns:w16cex="http://schemas.microsoft.com/office/word/2018/wordml/cex" xmlns:w16cid="http://schemas.microsoft.com/office/word/2016/wordml/cid" xmlns:w16="http://schemas.microsoft.com/office/word/2018/wordml" xmlns:w16sdtdh="http://schemas.microsoft.com/office/word/2020/wordml/sdtdatahash" xmlns:w16se="http://schemas.microsoft.com/office/word/2015/wordml/symex" xmlns:wpg="http://schemas.microsoft.com/office/word/2010/wordprocessingGroup" xmlns:wpi="http://schemas.microsoft.com/office/word/2010/wordprocessingInk" xmlns:wne="http://schemas.microsoft.com/office/word/2006/wordml" xmlns:wps="http://schemas.microsoft.com/office/word/2010/wordprocessingShape" mc:Ignorable="w14 w15 w16se w16cid w16 w16cex w16sdtdh wp14">
   <w:body>
     <w:p>
       <w:pPr>
@@ -795,7 +795,21 @@
         <w:rPr>
           <w:lang w:val="en-US"/>
         </w:rPr>
-        <w:t>Relative Strength Index (RSI); when its value is approximately equal to 70 or above that value. When the values is in this range the market has an oversold condition.</w:t>
+        <w:t xml:space="preserve">Relative Strength Index (RSI); when its value is approximately equal to 70 or above that value. When the values </w:t>
+      </w:r>
+      <w:proofErr w:type="gramStart"/>
+      <w:r>
+        <w:rPr>
+          <w:lang w:val="en-US"/>
+        </w:rPr>
+        <w:t>is</w:t>
+      </w:r>
+      <w:proofErr w:type="gramEnd"/>
+      <w:r>
+        <w:rPr>
+          <w:lang w:val="en-US"/>
+        </w:rPr>
+        <w:t xml:space="preserve"> in this range the market has an oversold condition.</w:t>
       </w:r>
     </w:p>
     <w:p>
@@ -813,7 +827,23 @@
         <w:rPr>
           <w:lang w:val="en-US"/>
         </w:rPr>
-        <w:t>Bollinger Bands (BB). Regardless of this indicator showing the level of volatility, it may still serve as a oversold market condition reference. In this case, the Upper Bollinger band is close enough to the price.</w:t>
+        <w:t xml:space="preserve">Bollinger Bands (BB). Regardless of this indicator showing the level of volatility, it may still serve as </w:t>
+      </w:r>
+      <w:proofErr w:type="spellStart"/>
+      <w:proofErr w:type="gramStart"/>
+      <w:r>
+        <w:rPr>
+          <w:lang w:val="en-US"/>
+        </w:rPr>
+        <w:t>a</w:t>
+      </w:r>
+      <w:proofErr w:type="spellEnd"/>
+      <w:proofErr w:type="gramEnd"/>
+      <w:r>
+        <w:rPr>
+          <w:lang w:val="en-US"/>
+        </w:rPr>
+        <w:t xml:space="preserve"> oversold market condition reference. In this case, the Upper Bollinger band is close enough to the price.</w:t>
       </w:r>
     </w:p>
     <w:p>
@@ -865,7 +895,21 @@
         <w:rPr>
           <w:lang w:val="en-US"/>
         </w:rPr>
-        <w:t>RSI; A value close to around 30 shows an overbought  market condition</w:t>
+        <w:t xml:space="preserve">RSI; A value close to around 30 shows an </w:t>
+      </w:r>
+      <w:proofErr w:type="gramStart"/>
+      <w:r>
+        <w:rPr>
+          <w:lang w:val="en-US"/>
+        </w:rPr>
+        <w:t>overbought  market</w:t>
+      </w:r>
+      <w:proofErr w:type="gramEnd"/>
+      <w:r>
+        <w:rPr>
+          <w:lang w:val="en-US"/>
+        </w:rPr>
+        <w:t xml:space="preserve"> condition</w:t>
       </w:r>
     </w:p>
     <w:p>
@@ -1033,7 +1077,25 @@
           <w:iCs/>
           <w:lang w:val="en-US"/>
         </w:rPr>
-        <w:t>Figure showing the ta library installation using Py-PI</w:t>
+        <w:t xml:space="preserve">Figure showing the ta library installation using </w:t>
+      </w:r>
+      <w:proofErr w:type="spellStart"/>
+      <w:r>
+        <w:rPr>
+          <w:i/>
+          <w:iCs/>
+          <w:lang w:val="en-US"/>
+        </w:rPr>
+        <w:t>Py</w:t>
+      </w:r>
+      <w:proofErr w:type="spellEnd"/>
+      <w:r>
+        <w:rPr>
+          <w:i/>
+          <w:iCs/>
+          <w:lang w:val="en-US"/>
+        </w:rPr>
+        <w:t>-PI</w:t>
       </w:r>
     </w:p>
     <w:p>
@@ -1080,7 +1142,21 @@
         <w:rPr>
           <w:lang w:val="en-US"/>
         </w:rPr>
-        <w:t>This is an easy to use pandas extension with over 130 technical indicators.</w:t>
+        <w:t xml:space="preserve">This is an </w:t>
+      </w:r>
+      <w:proofErr w:type="gramStart"/>
+      <w:r>
+        <w:rPr>
+          <w:lang w:val="en-US"/>
+        </w:rPr>
+        <w:t>easy to use</w:t>
+      </w:r>
+      <w:proofErr w:type="gramEnd"/>
+      <w:r>
+        <w:rPr>
+          <w:lang w:val="en-US"/>
+        </w:rPr>
+        <w:t xml:space="preserve"> pandas extension with over 130 technical indicators.</w:t>
       </w:r>
     </w:p>
     <w:p>
@@ -1146,7 +1222,25 @@
           <w:iCs/>
           <w:lang w:val="en-US"/>
         </w:rPr>
-        <w:t>Figure showing the ta library installation using Py-PI</w:t>
+        <w:t xml:space="preserve">Figure showing the ta library installation using </w:t>
+      </w:r>
+      <w:proofErr w:type="spellStart"/>
+      <w:r>
+        <w:rPr>
+          <w:i/>
+          <w:iCs/>
+          <w:lang w:val="en-US"/>
+        </w:rPr>
+        <w:t>Py</w:t>
+      </w:r>
+      <w:proofErr w:type="spellEnd"/>
+      <w:r>
+        <w:rPr>
+          <w:i/>
+          <w:iCs/>
+          <w:lang w:val="en-US"/>
+        </w:rPr>
+        <w:t>-PI</w:t>
       </w:r>
     </w:p>
     <w:p>
@@ -1191,19 +1285,7 @@
         <w:rPr>
           <w:lang w:val="en-US"/>
         </w:rPr>
-        <w:t>Price Transfor</w:t>
-      </w:r>
-      <w:r>
-        <w:rPr>
-          <w:lang w:val="en-US"/>
-        </w:rPr>
-        <w:t>m</w:t>
-      </w:r>
-      <w:r>
-        <w:rPr>
-          <w:lang w:val="en-US"/>
-        </w:rPr>
-        <w:t>.</w:t>
+        <w:t>Price Transform.</w:t>
       </w:r>
     </w:p>
     <w:tbl>
@@ -1409,6 +1491,12 @@
           <w:lang w:val="en-US"/>
         </w:rPr>
       </w:pPr>
+      <w:r>
+        <w:rPr>
+          <w:lang w:val="en-US"/>
+        </w:rPr>
+        <w:t>Usage: upper</w:t>
+      </w:r>
     </w:p>
     <w:p>
       <w:pPr>
@@ -1981,6 +2069,76 @@
     </w:p>
     <w:p>
       <w:pPr>
+        <w:rPr>
+          <w:lang w:val="en-US"/>
+        </w:rPr>
+      </w:pPr>
+    </w:p>
+    <w:p>
+      <w:pPr>
+        <w:rPr>
+          <w:color w:val="FF0000"/>
+          <w:lang w:val="en-US"/>
+        </w:rPr>
+      </w:pPr>
+      <w:r>
+        <w:rPr>
+          <w:color w:val="FF0000"/>
+          <w:lang w:val="en-US"/>
+        </w:rPr>
+        <w:t xml:space="preserve">Usage: e.g., </w:t>
+      </w:r>
+      <w:proofErr w:type="spellStart"/>
+      <w:proofErr w:type="gramStart"/>
+      <w:r>
+        <w:rPr>
+          <w:color w:val="FF0000"/>
+          <w:lang w:val="en-US"/>
+        </w:rPr>
+        <w:t>talib.MOM</w:t>
+      </w:r>
+      <w:proofErr w:type="spellEnd"/>
+      <w:r>
+        <w:rPr>
+          <w:color w:val="FF0000"/>
+          <w:lang w:val="en-US"/>
+        </w:rPr>
+        <w:t>(</w:t>
+      </w:r>
+      <w:proofErr w:type="gramEnd"/>
+      <w:r>
+        <w:rPr>
+          <w:color w:val="FF0000"/>
+          <w:lang w:val="en-US"/>
+        </w:rPr>
+        <w:t>data,</w:t>
+      </w:r>
+      <w:r>
+        <w:rPr>
+          <w:color w:val="FF0000"/>
+          <w:lang w:val="en-US"/>
+        </w:rPr>
+        <w:t xml:space="preserve"> </w:t>
+      </w:r>
+      <w:proofErr w:type="spellStart"/>
+      <w:r>
+        <w:rPr>
+          <w:color w:val="FF0000"/>
+          <w:lang w:val="en-US"/>
+        </w:rPr>
+        <w:t>timeperiod</w:t>
+      </w:r>
+      <w:proofErr w:type="spellEnd"/>
+      <w:r>
+        <w:rPr>
+          <w:color w:val="FF0000"/>
+          <w:lang w:val="en-US"/>
+        </w:rPr>
+        <w:t>=5)</w:t>
+      </w:r>
+    </w:p>
+    <w:p>
+      <w:pPr>
         <w:pStyle w:val="Heading3"/>
         <w:numPr>
           <w:ilvl w:val="0"/>
@@ -2121,6 +2279,7 @@
               </w:rPr>
             </w:pPr>
             <w:r>
+              <w:lastRenderedPageBreak/>
               <w:t>HT_DCPHASE           Hilbert Transform - Dominant Cycle Phase</w:t>
             </w:r>
           </w:p>
@@ -2155,8 +2314,13 @@
               </w:rPr>
             </w:pPr>
             <w:r>
-              <w:t>HT_SINE              Hilbert Transform - SineWave</w:t>
-            </w:r>
+              <w:t xml:space="preserve">HT_SINE              Hilbert Transform - </w:t>
+            </w:r>
+            <w:proofErr w:type="spellStart"/>
+            <w:r>
+              <w:t>SineWave</w:t>
+            </w:r>
+            <w:proofErr w:type="spellEnd"/>
           </w:p>
         </w:tc>
       </w:tr>
@@ -2172,7 +2336,6 @@
               </w:rPr>
             </w:pPr>
             <w:r>
-              <w:lastRenderedPageBreak/>
               <w:t>HT_TRENDMODE         Hilbert Transform - Trend vs Cycle Mode</w:t>
             </w:r>
           </w:p>
@@ -2322,7 +2485,15 @@
               </w:rPr>
             </w:pPr>
             <w:r>
-              <w:t>CDL3STARSINSOUTH     Three Stars In The South</w:t>
+              <w:t xml:space="preserve">CDL3STARSINSOUTH     Three Stars </w:t>
+            </w:r>
+            <w:proofErr w:type="gramStart"/>
+            <w:r>
+              <w:t>In</w:t>
+            </w:r>
+            <w:proofErr w:type="gramEnd"/>
+            <w:r>
+              <w:t xml:space="preserve"> The South</w:t>
             </w:r>
           </w:p>
         </w:tc>
@@ -2495,8 +2666,13 @@
               </w:rPr>
             </w:pPr>
             <w:r>
-              <w:t>CDLDOJI              Doji</w:t>
-            </w:r>
+              <w:t xml:space="preserve">CDLDOJI              </w:t>
+            </w:r>
+            <w:proofErr w:type="spellStart"/>
+            <w:r>
+              <w:t>Doji</w:t>
+            </w:r>
+            <w:proofErr w:type="spellEnd"/>
           </w:p>
         </w:tc>
       </w:tr>
@@ -2512,7 +2688,15 @@
               </w:rPr>
             </w:pPr>
             <w:r>
-              <w:t>CDLDOJISTAR          Doji Star</w:t>
+              <w:t xml:space="preserve">CDLDOJISTAR          </w:t>
+            </w:r>
+            <w:proofErr w:type="spellStart"/>
+            <w:r>
+              <w:t>Doji</w:t>
+            </w:r>
+            <w:proofErr w:type="spellEnd"/>
+            <w:r>
+              <w:t xml:space="preserve"> Star</w:t>
             </w:r>
           </w:p>
         </w:tc>
@@ -2529,8 +2713,13 @@
               </w:rPr>
             </w:pPr>
             <w:r>
-              <w:t>CDLDRAGONFLYDOJI     Dragonfly Doji</w:t>
-            </w:r>
+              <w:t xml:space="preserve">CDLDRAGONFLYDOJI     Dragonfly </w:t>
+            </w:r>
+            <w:proofErr w:type="spellStart"/>
+            <w:r>
+              <w:t>Doji</w:t>
+            </w:r>
+            <w:proofErr w:type="spellEnd"/>
           </w:p>
         </w:tc>
       </w:tr>
@@ -2563,7 +2752,15 @@
               </w:rPr>
             </w:pPr>
             <w:r>
-              <w:t>CDLEVENINGDOJISTAR   Evening Doji Star</w:t>
+              <w:t xml:space="preserve">CDLEVENINGDOJISTAR   Evening </w:t>
+            </w:r>
+            <w:proofErr w:type="spellStart"/>
+            <w:r>
+              <w:t>Doji</w:t>
+            </w:r>
+            <w:proofErr w:type="spellEnd"/>
+            <w:r>
+              <w:t xml:space="preserve"> Star</w:t>
             </w:r>
           </w:p>
         </w:tc>
@@ -2596,21 +2793,31 @@
                 <w:lang w:val="en-US"/>
               </w:rPr>
             </w:pPr>
-            <w:r>
-              <w:t>CDLGAPSIDESIDEWHITE  Up/Down-gap side-by-side white lines</w:t>
-            </w:r>
-          </w:p>
-        </w:tc>
-      </w:tr>
-      <w:tr>
-        <w:tc>
-          <w:tcPr>
-            <w:tcW w:w="4508" w:type="dxa"/>
-          </w:tcPr>
-          <w:p>
-            <w:r>
-              <w:t>CDLGRAVESTONEDOJI    Gravestone Doji</w:t>
-            </w:r>
+            <w:proofErr w:type="gramStart"/>
+            <w:r>
+              <w:t>CDLGAPSIDESIDEWHITE  Up</w:t>
+            </w:r>
+            <w:proofErr w:type="gramEnd"/>
+            <w:r>
+              <w:t>/Down-gap side-by-side white lines</w:t>
+            </w:r>
+          </w:p>
+        </w:tc>
+      </w:tr>
+      <w:tr>
+        <w:tc>
+          <w:tcPr>
+            <w:tcW w:w="4508" w:type="dxa"/>
+          </w:tcPr>
+          <w:p>
+            <w:r>
+              <w:t xml:space="preserve">CDLGRAVESTONEDOJI    Gravestone </w:t>
+            </w:r>
+            <w:proofErr w:type="spellStart"/>
+            <w:r>
+              <w:t>Doji</w:t>
+            </w:r>
+            <w:proofErr w:type="spellEnd"/>
           </w:p>
         </w:tc>
       </w:tr>
@@ -2645,19 +2852,35 @@
           </w:tcPr>
           <w:p>
             <w:r>
-              <w:t>CDLHARAMI            Harami Pattern</w:t>
-            </w:r>
-          </w:p>
-        </w:tc>
-      </w:tr>
-      <w:tr>
-        <w:tc>
-          <w:tcPr>
-            <w:tcW w:w="4508" w:type="dxa"/>
-          </w:tcPr>
-          <w:p>
-            <w:r>
-              <w:t>CDLHARAMICROSS       Harami Cross Pattern</w:t>
+              <w:t xml:space="preserve">CDLHARAMI            </w:t>
+            </w:r>
+            <w:proofErr w:type="spellStart"/>
+            <w:r>
+              <w:t>Harami</w:t>
+            </w:r>
+            <w:proofErr w:type="spellEnd"/>
+            <w:r>
+              <w:t xml:space="preserve"> Pattern</w:t>
+            </w:r>
+          </w:p>
+        </w:tc>
+      </w:tr>
+      <w:tr>
+        <w:tc>
+          <w:tcPr>
+            <w:tcW w:w="4508" w:type="dxa"/>
+          </w:tcPr>
+          <w:p>
+            <w:r>
+              <w:t xml:space="preserve">CDLHARAMICROSS       </w:t>
+            </w:r>
+            <w:proofErr w:type="spellStart"/>
+            <w:r>
+              <w:t>Harami</w:t>
+            </w:r>
+            <w:proofErr w:type="spellEnd"/>
+            <w:r>
+              <w:t xml:space="preserve"> Cross Pattern</w:t>
             </w:r>
           </w:p>
         </w:tc>
@@ -2765,8 +2988,13 @@
           </w:tcPr>
           <w:p>
             <w:r>
-              <w:t>CDLKICKINGBYLENGTH   Kicking - bull/bear determined by the longer marubozu</w:t>
-            </w:r>
+              <w:t xml:space="preserve">CDLKICKINGBYLENGTH   Kicking - bull/bear determined by the longer </w:t>
+            </w:r>
+            <w:proofErr w:type="spellStart"/>
+            <w:r>
+              <w:t>marubozu</w:t>
+            </w:r>
+            <w:proofErr w:type="spellEnd"/>
           </w:p>
         </w:tc>
       </w:tr>
@@ -2789,8 +3017,13 @@
           </w:tcPr>
           <w:p>
             <w:r>
-              <w:t>CDLLONGLEGGEDDOJI    Long Legged Doji</w:t>
-            </w:r>
+              <w:t xml:space="preserve">CDLLONGLEGGEDDOJI    Long Legged </w:t>
+            </w:r>
+            <w:proofErr w:type="spellStart"/>
+            <w:r>
+              <w:t>Doji</w:t>
+            </w:r>
+            <w:proofErr w:type="spellEnd"/>
           </w:p>
         </w:tc>
       </w:tr>
@@ -2813,6 +3046,7 @@
           </w:tcPr>
           <w:p>
             <w:r>
+              <w:lastRenderedPageBreak/>
               <w:t>CDLMARUBOZU          Marubozu</w:t>
             </w:r>
           </w:p>
@@ -2849,8 +3083,15 @@
           </w:tcPr>
           <w:p>
             <w:r>
-              <w:lastRenderedPageBreak/>
-              <w:t>CDLMORNINGDOJISTAR   Morning Doji Star</w:t>
+              <w:t xml:space="preserve">CDLMORNINGDOJISTAR   Morning </w:t>
+            </w:r>
+            <w:proofErr w:type="spellStart"/>
+            <w:r>
+              <w:t>Doji</w:t>
+            </w:r>
+            <w:proofErr w:type="spellEnd"/>
+            <w:r>
+              <w:t xml:space="preserve"> Star</w:t>
             </w:r>
           </w:p>
         </w:tc>
@@ -2910,7 +3151,15 @@
           </w:tcPr>
           <w:p>
             <w:r>
-              <w:t>CDLRISEFALL3METHODS  Rising/Falling Three Methods</w:t>
+              <w:t>CDLRISEFALL3</w:t>
+            </w:r>
+            <w:proofErr w:type="gramStart"/>
+            <w:r>
+              <w:t>METHODS  Rising</w:t>
+            </w:r>
+            <w:proofErr w:type="gramEnd"/>
+            <w:r>
+              <w:t>/Falling Three Methods</w:t>
             </w:r>
           </w:p>
         </w:tc>
@@ -3018,8 +3267,13 @@
           </w:tcPr>
           <w:p>
             <w:r>
-              <w:t>CDLKICKINGBYLENGTH   Kicking - bull/bear determined by the longer marubozu</w:t>
-            </w:r>
+              <w:t xml:space="preserve">CDLKICKINGBYLENGTH   Kicking - bull/bear determined by the longer </w:t>
+            </w:r>
+            <w:proofErr w:type="spellStart"/>
+            <w:r>
+              <w:t>marubozu</w:t>
+            </w:r>
+            <w:proofErr w:type="spellEnd"/>
           </w:p>
         </w:tc>
       </w:tr>
@@ -3042,8 +3296,13 @@
           </w:tcPr>
           <w:p>
             <w:r>
-              <w:t>CDLLONGLEGGEDDOJI    Long Legged Doji</w:t>
-            </w:r>
+              <w:t xml:space="preserve">CDLLONGLEGGEDDOJI    Long Legged </w:t>
+            </w:r>
+            <w:proofErr w:type="spellStart"/>
+            <w:r>
+              <w:t>Doji</w:t>
+            </w:r>
+            <w:proofErr w:type="spellEnd"/>
           </w:p>
         </w:tc>
       </w:tr>
@@ -3102,7 +3361,15 @@
           </w:tcPr>
           <w:p>
             <w:r>
-              <w:t>CDLMORNINGDOJISTAR   Morning Doji Star</w:t>
+              <w:t xml:space="preserve">CDLMORNINGDOJISTAR   Morning </w:t>
+            </w:r>
+            <w:proofErr w:type="spellStart"/>
+            <w:r>
+              <w:t>Doji</w:t>
+            </w:r>
+            <w:proofErr w:type="spellEnd"/>
+            <w:r>
+              <w:t xml:space="preserve"> Star</w:t>
             </w:r>
           </w:p>
         </w:tc>
@@ -3162,13 +3429,7 @@
           </w:tcPr>
           <w:p>
             <w:r>
-              <w:t>CDLRISEFALL3</w:t>
-            </w:r>
-            <w:r>
-              <w:t>METHODS Rising</w:t>
-            </w:r>
-            <w:r>
-              <w:t>/Falling Three Methods</w:t>
+              <w:t>CDLRISEFALL3METHODS Rising/Falling Three Methods</w:t>
             </w:r>
           </w:p>
         </w:tc>
@@ -3252,7 +3513,15 @@
           </w:tcPr>
           <w:p>
             <w:r>
-              <w:t>CDLTAKURI            Takuri (Dragonfly Doji with very long lower shadow)</w:t>
+              <w:t xml:space="preserve">CDLTAKURI            Takuri (Dragonfly </w:t>
+            </w:r>
+            <w:proofErr w:type="spellStart"/>
+            <w:r>
+              <w:t>Doji</w:t>
+            </w:r>
+            <w:proofErr w:type="spellEnd"/>
+            <w:r>
+              <w:t xml:space="preserve"> with very long lower shadow)</w:t>
             </w:r>
           </w:p>
         </w:tc>
@@ -3324,12 +3593,40 @@
           </w:tcPr>
           <w:p>
             <w:r>
-              <w:t>CDLXSIDEGAP3METHODS  Upside/Downside Gap Three Methods</w:t>
+              <w:t>CDLXSIDEGAP3</w:t>
+            </w:r>
+            <w:r>
+              <w:t>METHODS Upside</w:t>
+            </w:r>
+            <w:r>
+              <w:t>/Downside Gap Three Methods</w:t>
             </w:r>
           </w:p>
         </w:tc>
       </w:tr>
     </w:tbl>
+    <w:p>
+      <w:pPr>
+        <w:rPr>
+          <w:lang w:val="en-US"/>
+        </w:rPr>
+      </w:pPr>
+    </w:p>
+    <w:p>
+      <w:pPr>
+        <w:pStyle w:val="Heading2"/>
+        <w:rPr>
+          <w:lang w:val="en-US"/>
+        </w:rPr>
+      </w:pPr>
+      <w:r>
+        <w:rPr>
+          <w:lang w:val="en-US"/>
+        </w:rPr>
+        <w:lastRenderedPageBreak/>
+        <w:t>TA-Lib Usage</w:t>
+      </w:r>
+    </w:p>
     <w:p>
       <w:pPr>
         <w:rPr>
@@ -3352,7 +3649,6 @@
         <w:rPr>
           <w:lang w:val="en-US"/>
         </w:rPr>
-        <w:lastRenderedPageBreak/>
         <w:t>BACKTRADER</w:t>
       </w:r>
     </w:p>
@@ -3546,6 +3842,7 @@
         <w:rPr>
           <w:lang w:val="en-US"/>
         </w:rPr>
+        <w:lastRenderedPageBreak/>
         <w:drawing>
           <wp:inline distT="0" distB="0" distL="0" distR="0" wp14:anchorId="092960F9" wp14:editId="6C5CFD2F">
             <wp:extent cx="5731510" cy="4501515"/>
@@ -3594,7 +3891,6 @@
         <w:rPr>
           <w:lang w:val="en-US"/>
         </w:rPr>
-        <w:lastRenderedPageBreak/>
         <w:t xml:space="preserve">APPENDIX </w:t>
       </w:r>
       <w:r>
@@ -3951,7 +4247,29 @@
           <w:szCs w:val="21"/>
           <w:lang w:val="en-KE" w:eastAsia="en-KE"/>
         </w:rPr>
-        <w:t>frame=pd.DataFrame(data)</w:t>
+        <w:t>frame=</w:t>
+      </w:r>
+      <w:proofErr w:type="gramStart"/>
+      <w:r>
+        <w:rPr>
+          <w:rFonts w:ascii="Consolas" w:eastAsia="Times New Roman" w:hAnsi="Consolas" w:cs="Times New Roman"/>
+          <w:color w:val="D4D4D4"/>
+          <w:sz w:val="21"/>
+          <w:szCs w:val="21"/>
+          <w:lang w:val="en-KE" w:eastAsia="en-KE"/>
+        </w:rPr>
+        <w:t>pd.DataFrame</w:t>
+      </w:r>
+      <w:proofErr w:type="gramEnd"/>
+      <w:r>
+        <w:rPr>
+          <w:rFonts w:ascii="Consolas" w:eastAsia="Times New Roman" w:hAnsi="Consolas" w:cs="Times New Roman"/>
+          <w:color w:val="D4D4D4"/>
+          <w:sz w:val="21"/>
+          <w:szCs w:val="21"/>
+          <w:lang w:val="en-KE" w:eastAsia="en-KE"/>
+        </w:rPr>
+        <w:t>(data)</w:t>
       </w:r>
     </w:p>
     <w:p>
@@ -4005,7 +4323,7 @@
 </file>
 
 <file path=word/numbering.xml><?xml version="1.0" encoding="utf-8"?>
-<w:numbering xmlns:wpc="http://schemas.microsoft.com/office/word/2010/wordprocessingCanvas" xmlns:cx="http://schemas.microsoft.com/office/drawing/2014/chartex" xmlns:cx1="http://schemas.microsoft.com/office/drawing/2015/9/8/chartex" xmlns:cx2="http://schemas.microsoft.com/office/drawing/2015/10/21/chartex" xmlns:cx3="http://schemas.microsoft.com/office/drawing/2016/5/9/chartex" xmlns:cx4="http://schemas.microsoft.com/office/drawing/2016/5/10/chartex" xmlns:cx5="http://schemas.microsoft.com/office/drawing/2016/5/11/chartex" xmlns:cx6="http://schemas.microsoft.com/office/drawing/2016/5/12/chartex" xmlns:cx7="http://schemas.microsoft.com/office/drawing/2016/5/13/chartex" xmlns:cx8="http://schemas.microsoft.com/office/drawing/2016/5/14/chartex" xmlns:mc="http://schemas.openxmlformats.org/markup-compatibility/2006" xmlns:aink="http://schemas.microsoft.com/office/drawing/2016/ink" xmlns:am3d="http://schemas.microsoft.com/office/drawing/2017/model3d" xmlns:o="urn:schemas-microsoft-com:office:office" xmlns:r="http://schemas.openxmlformats.org/officeDocument/2006/relationships" xmlns:m="http://schemas.openxmlformats.org/officeDocument/2006/math" xmlns:v="urn:schemas-microsoft-com:vml" xmlns:wp14="http://schemas.microsoft.com/office/word/2010/wordprocessingDrawing" xmlns:wp="http://schemas.openxmlformats.org/drawingml/2006/wordprocessingDrawing" xmlns:w10="urn:schemas-microsoft-com:office:word" xmlns:w="http://schemas.openxmlformats.org/wordprocessingml/2006/main" xmlns:w14="http://schemas.microsoft.com/office/word/2010/wordml" xmlns:w15="http://schemas.microsoft.com/office/word/2012/wordml" xmlns:w16cex="http://schemas.microsoft.com/office/word/2018/wordml/cex" xmlns:w16cid="http://schemas.microsoft.com/office/word/2016/wordml/cid" xmlns:w16="http://schemas.microsoft.com/office/word/2018/wordml" xmlns:w16se="http://schemas.microsoft.com/office/word/2015/wordml/symex" xmlns:wpg="http://schemas.microsoft.com/office/word/2010/wordprocessingGroup" xmlns:wpi="http://schemas.microsoft.com/office/word/2010/wordprocessingInk" xmlns:wne="http://schemas.microsoft.com/office/word/2006/wordml" xmlns:wps="http://schemas.microsoft.com/office/word/2010/wordprocessingShape" mc:Ignorable="w14 w15 w16se w16cid w16 w16cex wp14">
+<w:numbering xmlns:wpc="http://schemas.microsoft.com/office/word/2010/wordprocessingCanvas" xmlns:cx="http://schemas.microsoft.com/office/drawing/2014/chartex" xmlns:cx1="http://schemas.microsoft.com/office/drawing/2015/9/8/chartex" xmlns:cx2="http://schemas.microsoft.com/office/drawing/2015/10/21/chartex" xmlns:cx3="http://schemas.microsoft.com/office/drawing/2016/5/9/chartex" xmlns:cx4="http://schemas.microsoft.com/office/drawing/2016/5/10/chartex" xmlns:cx5="http://schemas.microsoft.com/office/drawing/2016/5/11/chartex" xmlns:cx6="http://schemas.microsoft.com/office/drawing/2016/5/12/chartex" xmlns:cx7="http://schemas.microsoft.com/office/drawing/2016/5/13/chartex" xmlns:cx8="http://schemas.microsoft.com/office/drawing/2016/5/14/chartex" xmlns:mc="http://schemas.openxmlformats.org/markup-compatibility/2006" xmlns:aink="http://schemas.microsoft.com/office/drawing/2016/ink" xmlns:am3d="http://schemas.microsoft.com/office/drawing/2017/model3d" xmlns:o="urn:schemas-microsoft-com:office:office" xmlns:r="http://schemas.openxmlformats.org/officeDocument/2006/relationships" xmlns:m="http://schemas.openxmlformats.org/officeDocument/2006/math" xmlns:v="urn:schemas-microsoft-com:vml" xmlns:wp14="http://schemas.microsoft.com/office/word/2010/wordprocessingDrawing" xmlns:wp="http://schemas.openxmlformats.org/drawingml/2006/wordprocessingDrawing" xmlns:w10="urn:schemas-microsoft-com:office:word" xmlns:w="http://schemas.openxmlformats.org/wordprocessingml/2006/main" xmlns:w14="http://schemas.microsoft.com/office/word/2010/wordml" xmlns:w15="http://schemas.microsoft.com/office/word/2012/wordml" xmlns:w16cex="http://schemas.microsoft.com/office/word/2018/wordml/cex" xmlns:w16cid="http://schemas.microsoft.com/office/word/2016/wordml/cid" xmlns:w16="http://schemas.microsoft.com/office/word/2018/wordml" xmlns:w16sdtdh="http://schemas.microsoft.com/office/word/2020/wordml/sdtdatahash" xmlns:w16se="http://schemas.microsoft.com/office/word/2015/wordml/symex" xmlns:wpg="http://schemas.microsoft.com/office/word/2010/wordprocessingGroup" xmlns:wpi="http://schemas.microsoft.com/office/word/2010/wordprocessingInk" xmlns:wne="http://schemas.microsoft.com/office/word/2006/wordml" xmlns:wps="http://schemas.microsoft.com/office/word/2010/wordprocessingShape" mc:Ignorable="w14 w15 w16se w16cid w16 w16cex w16sdtdh wp14">
   <w:abstractNum w:abstractNumId="0" w15:restartNumberingAfterBreak="0">
     <w:nsid w:val="04310DEA"/>
     <w:multiLevelType w:val="hybridMultilevel"/>
@@ -5105,7 +5423,7 @@
 </file>
 
 <file path=word/styles.xml><?xml version="1.0" encoding="utf-8"?>
-<w:styles xmlns:mc="http://schemas.openxmlformats.org/markup-compatibility/2006" xmlns:r="http://schemas.openxmlformats.org/officeDocument/2006/relationships" xmlns:w="http://schemas.openxmlformats.org/wordprocessingml/2006/main" xmlns:w14="http://schemas.microsoft.com/office/word/2010/wordml" xmlns:w15="http://schemas.microsoft.com/office/word/2012/wordml" xmlns:w16cex="http://schemas.microsoft.com/office/word/2018/wordml/cex" xmlns:w16cid="http://schemas.microsoft.com/office/word/2016/wordml/cid" xmlns:w16="http://schemas.microsoft.com/office/word/2018/wordml" xmlns:w16se="http://schemas.microsoft.com/office/word/2015/wordml/symex" mc:Ignorable="w14 w15 w16se w16cid w16 w16cex">
+<w:styles xmlns:mc="http://schemas.openxmlformats.org/markup-compatibility/2006" xmlns:r="http://schemas.openxmlformats.org/officeDocument/2006/relationships" xmlns:w="http://schemas.openxmlformats.org/wordprocessingml/2006/main" xmlns:w14="http://schemas.microsoft.com/office/word/2010/wordml" xmlns:w15="http://schemas.microsoft.com/office/word/2012/wordml" xmlns:w16cex="http://schemas.microsoft.com/office/word/2018/wordml/cex" xmlns:w16cid="http://schemas.microsoft.com/office/word/2016/wordml/cid" xmlns:w16="http://schemas.microsoft.com/office/word/2018/wordml" xmlns:w16sdtdh="http://schemas.microsoft.com/office/word/2020/wordml/sdtdatahash" xmlns:w16se="http://schemas.microsoft.com/office/word/2015/wordml/symex" mc:Ignorable="w14 w15 w16se w16cid w16 w16cex w16sdtdh">
   <w:docDefaults>
     <w:rPrDefault>
       <w:rPr>

</xml_diff>